<commit_message>
modify docs from zh
</commit_message>
<xml_diff>
--- a/doc/Process/1-项目计划研究阶段/框架模板.docx
+++ b/doc/Process/1-项目计划研究阶段/框架模板.docx
@@ -379,6 +379,7 @@
             <w:listItem w:displayText="董    哲" w:value="董    哲"/>
             <w:listItem w:displayText="徐传旭" w:value="徐传旭"/>
             <w:listItem w:displayText="张健鹏" w:value="张健鹏"/>
+            <w:listItem w:displayText="胡品爵" w:value="胡品爵"/>
           </w:dropDownList>
         </w:sdtPr>
         <w:sdtEndPr/>
@@ -508,7 +509,7 @@
       <w:pPr>
         <w:jc w:val="center"/>
         <w:rPr>
-          <w:rFonts w:ascii="微软雅黑" w:eastAsia="微软雅黑" w:hAnsi="微软雅黑" w:hint="eastAsia"/>
+          <w:rFonts w:ascii="微软雅黑" w:eastAsia="微软雅黑" w:hAnsi="微软雅黑"/>
         </w:rPr>
       </w:pPr>
     </w:p>
@@ -561,7 +562,7 @@
       <w:pPr>
         <w:jc w:val="center"/>
         <w:rPr>
-          <w:rFonts w:ascii="微软雅黑" w:eastAsia="微软雅黑" w:hAnsi="微软雅黑" w:hint="eastAsia"/>
+          <w:rFonts w:ascii="微软雅黑" w:eastAsia="微软雅黑" w:hAnsi="微软雅黑"/>
           <w:b/>
           <w:sz w:val="28"/>
           <w:szCs w:val="28"/>
@@ -1123,41 +1124,39 @@
         </w:rPr>
         <w:br w:type="page"/>
       </w:r>
-      <w:bookmarkStart w:id="0" w:name="_GoBack"/>
+    </w:p>
+    <w:p>
+      <w:pPr>
+        <w:pStyle w:val="1"/>
+        <w:rPr>
+          <w:rFonts w:ascii="微软雅黑" w:eastAsia="微软雅黑" w:hAnsi="微软雅黑"/>
+        </w:rPr>
+      </w:pPr>
+      <w:bookmarkStart w:id="0" w:name="_Toc12977762"/>
+      <w:r>
+        <w:rPr>
+          <w:rFonts w:ascii="微软雅黑" w:eastAsia="微软雅黑" w:hAnsi="微软雅黑" w:hint="eastAsia"/>
+        </w:rPr>
+        <w:lastRenderedPageBreak/>
+        <w:t>1引言</w:t>
+      </w:r>
       <w:bookmarkEnd w:id="0"/>
     </w:p>
     <w:p>
       <w:pPr>
-        <w:pStyle w:val="1"/>
-        <w:rPr>
-          <w:rFonts w:ascii="微软雅黑" w:eastAsia="微软雅黑" w:hAnsi="微软雅黑"/>
-        </w:rPr>
-      </w:pPr>
-      <w:bookmarkStart w:id="1" w:name="_Toc12977762"/>
-      <w:r>
-        <w:rPr>
-          <w:rFonts w:ascii="微软雅黑" w:eastAsia="微软雅黑" w:hAnsi="微软雅黑" w:hint="eastAsia"/>
-        </w:rPr>
-        <w:lastRenderedPageBreak/>
-        <w:t>1引言</w:t>
+        <w:pStyle w:val="2"/>
+        <w:rPr>
+          <w:rFonts w:ascii="微软雅黑" w:eastAsia="微软雅黑" w:hAnsi="微软雅黑"/>
+        </w:rPr>
+      </w:pPr>
+      <w:bookmarkStart w:id="1" w:name="_Toc12977763"/>
+      <w:r>
+        <w:rPr>
+          <w:rFonts w:ascii="微软雅黑" w:eastAsia="微软雅黑" w:hAnsi="微软雅黑" w:hint="eastAsia"/>
+        </w:rPr>
+        <w:t>1.1文档标识</w:t>
       </w:r>
       <w:bookmarkEnd w:id="1"/>
-    </w:p>
-    <w:p>
-      <w:pPr>
-        <w:pStyle w:val="2"/>
-        <w:rPr>
-          <w:rFonts w:ascii="微软雅黑" w:eastAsia="微软雅黑" w:hAnsi="微软雅黑"/>
-        </w:rPr>
-      </w:pPr>
-      <w:bookmarkStart w:id="2" w:name="_Toc12977763"/>
-      <w:r>
-        <w:rPr>
-          <w:rFonts w:ascii="微软雅黑" w:eastAsia="微软雅黑" w:hAnsi="微软雅黑" w:hint="eastAsia"/>
-        </w:rPr>
-        <w:t>1.1文档标识</w:t>
-      </w:r>
-      <w:bookmarkEnd w:id="2"/>
     </w:p>
     <w:p>
       <w:pPr>
@@ -1440,20 +1439,20 @@
           <w:rFonts w:ascii="微软雅黑" w:eastAsia="微软雅黑" w:hAnsi="微软雅黑"/>
         </w:rPr>
       </w:pPr>
-      <w:bookmarkStart w:id="3" w:name="_Toc12977764"/>
+      <w:bookmarkStart w:id="2" w:name="_Toc12977764"/>
       <w:r>
         <w:rPr>
           <w:rFonts w:ascii="微软雅黑" w:eastAsia="微软雅黑" w:hAnsi="微软雅黑" w:hint="eastAsia"/>
         </w:rPr>
         <w:t>1.2项目概述</w:t>
       </w:r>
-      <w:bookmarkEnd w:id="3"/>
+      <w:bookmarkEnd w:id="2"/>
     </w:p>
     <w:p>
       <w:pPr>
         <w:ind w:firstLineChars="200" w:firstLine="420"/>
         <w:rPr>
-          <w:rFonts w:ascii="微软雅黑" w:eastAsia="微软雅黑" w:hAnsi="微软雅黑" w:hint="eastAsia"/>
+          <w:rFonts w:ascii="微软雅黑" w:eastAsia="微软雅黑" w:hAnsi="微软雅黑"/>
         </w:rPr>
       </w:pPr>
       <w:r>
@@ -1650,14 +1649,14 @@
           <w:rFonts w:ascii="微软雅黑" w:eastAsia="微软雅黑" w:hAnsi="微软雅黑"/>
         </w:rPr>
       </w:pPr>
-      <w:bookmarkStart w:id="4" w:name="_Toc12977765"/>
+      <w:bookmarkStart w:id="3" w:name="_Toc12977765"/>
       <w:r>
         <w:rPr>
           <w:rFonts w:ascii="微软雅黑" w:eastAsia="微软雅黑" w:hAnsi="微软雅黑" w:hint="eastAsia"/>
         </w:rPr>
         <w:t>1.3文档概述</w:t>
       </w:r>
-      <w:bookmarkEnd w:id="4"/>
+      <w:bookmarkEnd w:id="3"/>
     </w:p>
     <w:p>
       <w:pPr>
@@ -1821,14 +1820,14 @@
           <w:rFonts w:ascii="微软雅黑" w:eastAsia="微软雅黑" w:hAnsi="微软雅黑"/>
         </w:rPr>
       </w:pPr>
-      <w:bookmarkStart w:id="5" w:name="_Toc12977766"/>
+      <w:bookmarkStart w:id="4" w:name="_Toc12977766"/>
       <w:r>
         <w:rPr>
           <w:rFonts w:ascii="微软雅黑" w:eastAsia="微软雅黑" w:hAnsi="微软雅黑" w:hint="eastAsia"/>
         </w:rPr>
         <w:t>1.4参考文档</w:t>
       </w:r>
-      <w:bookmarkEnd w:id="5"/>
+      <w:bookmarkEnd w:id="4"/>
     </w:p>
     <w:p>
       <w:pPr>
@@ -1900,21 +1899,16 @@
           <w:rFonts w:ascii="微软雅黑" w:eastAsia="微软雅黑" w:hAnsi="微软雅黑"/>
         </w:rPr>
       </w:pPr>
-      <w:bookmarkStart w:id="6" w:name="_Toc12977767"/>
+      <w:bookmarkStart w:id="5" w:name="_Toc12977767"/>
       <w:r>
         <w:rPr>
           <w:rFonts w:ascii="微软雅黑" w:eastAsia="微软雅黑" w:hAnsi="微软雅黑" w:hint="eastAsia"/>
         </w:rPr>
         <w:t>1.5修改说明</w:t>
       </w:r>
-      <w:bookmarkEnd w:id="6"/>
+      <w:bookmarkEnd w:id="5"/>
     </w:p>
     <w:p>
-      <w:pPr>
-        <w:rPr>
-          <w:rFonts w:hint="eastAsia"/>
-        </w:rPr>
-      </w:pPr>
       <w:r>
         <w:rPr>
           <w:rFonts w:hint="eastAsia"/>
@@ -2032,7 +2026,7 @@
         <w:rFonts w:ascii="微软雅黑" w:eastAsia="微软雅黑" w:hAnsi="微软雅黑"/>
         <w:noProof/>
       </w:rPr>
-      <w:t>3</w:t>
+      <w:t>2</w:t>
     </w:r>
     <w:r>
       <w:rPr>
@@ -4331,6 +4325,7 @@
     <w:rsid w:val="00B73075"/>
     <w:rsid w:val="00DB6C95"/>
     <w:rsid w:val="00F608CA"/>
+    <w:rsid w:val="00FD7E22"/>
   </w:rsids>
   <m:mathPr>
     <m:mathFont m:val="Cambria Math"/>
@@ -5275,7 +5270,7 @@
 </file>
 
 <file path=customXml/itemProps1.xml><?xml version="1.0" encoding="utf-8"?>
-<ds:datastoreItem xmlns:ds="http://schemas.openxmlformats.org/officeDocument/2006/customXml" ds:itemID="{3C7D3882-86D2-48E8-8340-87206543E9B8}">
+<ds:datastoreItem xmlns:ds="http://schemas.openxmlformats.org/officeDocument/2006/customXml" ds:itemID="{64A0CEDF-C11D-4676-8FD6-6DAA1AD1A2C2}">
   <ds:schemaRefs>
     <ds:schemaRef ds:uri="http://schemas.openxmlformats.org/officeDocument/2006/bibliography"/>
   </ds:schemaRefs>

</xml_diff>